<commit_message>
Fix: requirement description- 자전거 등록 use case
</commit_message>
<xml_diff>
--- a/수정된 use case descriptions.docx
+++ b/수정된 use case descriptions.docx
@@ -3,11 +3,6 @@
 <w:document xmlns:wpc="http://schemas.microsoft.com/office/word/2010/wordprocessingCanvas" xmlns:cx="http://schemas.microsoft.com/office/drawing/2014/chartex" xmlns:cx1="http://schemas.microsoft.com/office/drawing/2015/9/8/chartex" xmlns:cx2="http://schemas.microsoft.com/office/drawing/2015/10/21/chartex" xmlns:cx3="http://schemas.microsoft.com/office/drawing/2016/5/9/chartex" xmlns:cx4="http://schemas.microsoft.com/office/drawing/2016/5/10/chartex" xmlns:cx5="http://schemas.microsoft.com/office/drawing/2016/5/11/chartex" xmlns:cx6="http://schemas.microsoft.com/office/drawing/2016/5/12/chartex" xmlns:cx7="http://schemas.microsoft.com/office/drawing/2016/5/13/chartex" xmlns:cx8="http://schemas.microsoft.com/office/drawing/2016/5/14/chartex" xmlns:mc="http://schemas.openxmlformats.org/markup-compatibility/2006" xmlns:aink="http://schemas.microsoft.com/office/drawing/2016/ink" xmlns:am3d="http://schemas.microsoft.com/office/drawing/2017/model3d" xmlns:o="urn:schemas-microsoft-com:office:office" xmlns:oel="http://schemas.microsoft.com/office/2019/extlst" xmlns:r="http://schemas.openxmlformats.org/officeDocument/2006/relationships" xmlns:m="http://schemas.openxmlformats.org/officeDocument/2006/math" xmlns:v="urn:schemas-microsoft-com:vml" xmlns:wp14="http://schemas.microsoft.com/office/word/2010/wordprocessingDrawing" xmlns:wp="http://schemas.openxmlformats.org/drawingml/2006/wordprocessingDrawing" xmlns:w10="urn:schemas-microsoft-com:office:word" xmlns:w="http://schemas.openxmlformats.org/wordprocessingml/2006/main" xmlns:w14="http://schemas.microsoft.com/office/word/2010/wordml" xmlns:w15="http://schemas.microsoft.com/office/word/2012/wordml" xmlns:w16cex="http://schemas.microsoft.com/office/word/2018/wordml/cex" xmlns:w16cid="http://schemas.microsoft.com/office/word/2016/wordml/cid" xmlns:w16="http://schemas.microsoft.com/office/word/2018/wordml" xmlns:w16du="http://schemas.microsoft.com/office/word/2023/wordml/word16du" xmlns:w16sdtdh="http://schemas.microsoft.com/office/word/2020/wordml/sdtdatahash" xmlns:w16sdtfl="http://schemas.microsoft.com/office/word/2024/wordml/sdtformatlock" xmlns:w16se="http://schemas.microsoft.com/office/word/2015/wordml/symex" xmlns:wpg="http://schemas.microsoft.com/office/word/2010/wordprocessingGroup" xmlns:wpi="http://schemas.microsoft.com/office/word/2010/wordprocessingInk" xmlns:wne="http://schemas.microsoft.com/office/word/2006/wordml" xmlns:wps="http://schemas.microsoft.com/office/word/2010/wordprocessingShape" mc:Ignorable="w14 w15 w16se w16cid w16 w16cex w16sdtdh w16sdtfl w16du wp14">
   <w:body>
     <w:p>
-      <w:pPr>
-        <w:rPr>
-          <w:rFonts w:hint="eastAsia"/>
-        </w:rPr>
-      </w:pPr>
       <w:r>
         <w:rPr>
           <w:rFonts w:hint="eastAsia"/>
@@ -31,11 +26,6 @@
             <w:tcW w:w="4508" w:type="dxa"/>
           </w:tcPr>
           <w:p>
-            <w:pPr>
-              <w:rPr>
-                <w:rFonts w:hint="eastAsia"/>
-              </w:rPr>
-            </w:pPr>
             <w:r>
               <w:rPr>
                 <w:rFonts w:hint="eastAsia"/>
@@ -49,11 +39,6 @@
             <w:tcW w:w="4508" w:type="dxa"/>
           </w:tcPr>
           <w:p>
-            <w:pPr>
-              <w:rPr>
-                <w:rFonts w:hint="eastAsia"/>
-              </w:rPr>
-            </w:pPr>
             <w:r>
               <w:rPr>
                 <w:rFonts w:hint="eastAsia"/>
@@ -69,11 +54,6 @@
             <w:tcW w:w="4508" w:type="dxa"/>
           </w:tcPr>
           <w:p>
-            <w:pPr>
-              <w:rPr>
-                <w:rFonts w:hint="eastAsia"/>
-              </w:rPr>
-            </w:pPr>
             <w:r>
               <w:rPr>
                 <w:rFonts w:hint="eastAsia"/>
@@ -87,11 +67,6 @@
             <w:tcW w:w="4508" w:type="dxa"/>
           </w:tcPr>
           <w:p>
-            <w:pPr>
-              <w:rPr>
-                <w:rFonts w:hint="eastAsia"/>
-              </w:rPr>
-            </w:pPr>
             <w:r>
               <w:rPr>
                 <w:rFonts w:hint="eastAsia"/>
@@ -107,11 +82,6 @@
             <w:tcW w:w="4508" w:type="dxa"/>
           </w:tcPr>
           <w:p>
-            <w:pPr>
-              <w:rPr>
-                <w:rFonts w:hint="eastAsia"/>
-              </w:rPr>
-            </w:pPr>
             <w:r>
               <w:rPr>
                 <w:rFonts w:hint="eastAsia"/>
@@ -125,168 +95,11 @@
             <w:tcW w:w="4508" w:type="dxa"/>
           </w:tcPr>
           <w:p>
-            <w:pPr>
-              <w:rPr>
-                <w:rFonts w:hint="eastAsia"/>
-              </w:rPr>
-            </w:pPr>
             <w:r>
               <w:rPr>
                 <w:rFonts w:hint="eastAsia"/>
               </w:rPr>
               <w:t>4. 회원가입 성공 메시지를 띄</w:t>
-            </w:r>
-            <w:r>
-              <w:rPr>
-                <w:rFonts w:hint="eastAsia"/>
-              </w:rPr>
-              <w:t>운</w:t>
-            </w:r>
-            <w:r>
-              <w:rPr>
-                <w:rFonts w:hint="eastAsia"/>
-              </w:rPr>
-              <w:t>다.</w:t>
-            </w:r>
-          </w:p>
-        </w:tc>
-      </w:tr>
-    </w:tbl>
-    <w:p/>
-    <w:p>
-      <w:r>
-        <w:rPr>
-          <w:rFonts w:hint="eastAsia"/>
-        </w:rPr>
-        <w:t>Use case description: 회원 탈퇴</w:t>
-      </w:r>
-    </w:p>
-    <w:tbl>
-      <w:tblPr>
-        <w:tblStyle w:val="aa"/>
-        <w:tblW w:w="0" w:type="auto"/>
-        <w:tblLook w:val="04A0" w:firstRow="1" w:lastRow="0" w:firstColumn="1" w:lastColumn="0" w:noHBand="0" w:noVBand="1"/>
-      </w:tblPr>
-      <w:tblGrid>
-        <w:gridCol w:w="4508"/>
-        <w:gridCol w:w="4508"/>
-      </w:tblGrid>
-      <w:tr>
-        <w:tc>
-          <w:tcPr>
-            <w:tcW w:w="4508" w:type="dxa"/>
-          </w:tcPr>
-          <w:p>
-            <w:r>
-              <w:rPr>
-                <w:rFonts w:hint="eastAsia"/>
-              </w:rPr>
-              <w:t>Actor Action(회원)</w:t>
-            </w:r>
-          </w:p>
-        </w:tc>
-        <w:tc>
-          <w:tcPr>
-            <w:tcW w:w="4508" w:type="dxa"/>
-          </w:tcPr>
-          <w:p>
-            <w:r>
-              <w:rPr>
-                <w:rFonts w:hint="eastAsia"/>
-              </w:rPr>
-              <w:t>System Response</w:t>
-            </w:r>
-          </w:p>
-        </w:tc>
-      </w:tr>
-      <w:tr>
-        <w:tc>
-          <w:tcPr>
-            <w:tcW w:w="4508" w:type="dxa"/>
-          </w:tcPr>
-          <w:p>
-            <w:r>
-              <w:rPr>
-                <w:rFonts w:hint="eastAsia"/>
-              </w:rPr>
-              <w:t>1. None</w:t>
-            </w:r>
-            <w:r>
-              <w:rPr>
-                <w:rFonts w:hint="eastAsia"/>
-              </w:rPr>
-              <w:t>.</w:t>
-            </w:r>
-          </w:p>
-        </w:tc>
-        <w:tc>
-          <w:tcPr>
-            <w:tcW w:w="4508" w:type="dxa"/>
-          </w:tcPr>
-          <w:p>
-            <w:r>
-              <w:rPr>
-                <w:rFonts w:hint="eastAsia"/>
-              </w:rPr>
-              <w:t xml:space="preserve">2. 회원 탈퇴 여부를 묻는 </w:t>
-            </w:r>
-            <w:r>
-              <w:rPr>
-                <w:rFonts w:hint="eastAsia"/>
-              </w:rPr>
-              <w:t>창</w:t>
-            </w:r>
-            <w:r>
-              <w:rPr>
-                <w:rFonts w:hint="eastAsia"/>
-              </w:rPr>
-              <w:t xml:space="preserve"> 띄</w:t>
-            </w:r>
-            <w:r>
-              <w:rPr>
-                <w:rFonts w:hint="eastAsia"/>
-              </w:rPr>
-              <w:t>운다.</w:t>
-            </w:r>
-          </w:p>
-        </w:tc>
-      </w:tr>
-      <w:tr>
-        <w:tc>
-          <w:tcPr>
-            <w:tcW w:w="4508" w:type="dxa"/>
-          </w:tcPr>
-          <w:p>
-            <w:r>
-              <w:rPr>
-                <w:rFonts w:hint="eastAsia"/>
-              </w:rPr>
-              <w:t>3. 회원 탈퇴 버튼을 누</w:t>
-            </w:r>
-            <w:r>
-              <w:rPr>
-                <w:rFonts w:hint="eastAsia"/>
-              </w:rPr>
-              <w:t>른다.</w:t>
-            </w:r>
-          </w:p>
-        </w:tc>
-        <w:tc>
-          <w:tcPr>
-            <w:tcW w:w="4508" w:type="dxa"/>
-          </w:tcPr>
-          <w:p>
-            <w:r>
-              <w:rPr>
-                <w:rFonts w:hint="eastAsia"/>
-              </w:rPr>
-              <w:t>4. 회원 탈퇴</w:t>
-            </w:r>
-            <w:r>
-              <w:rPr>
-                <w:rFonts w:hint="eastAsia"/>
-              </w:rPr>
-              <w:t xml:space="preserve"> 되었다는 메시지를 띄</w:t>
             </w:r>
             <w:r>
               <w:rPr>
@@ -361,44 +174,20 @@
               <w:rPr>
                 <w:rFonts w:hint="eastAsia"/>
               </w:rPr>
-              <w:t>1. None</w:t>
-            </w:r>
-            <w:r>
-              <w:rPr>
-                <w:rFonts w:hint="eastAsia"/>
-              </w:rPr>
-              <w:t>.</w:t>
-            </w:r>
-          </w:p>
-        </w:tc>
-        <w:tc>
-          <w:tcPr>
-            <w:tcW w:w="4508" w:type="dxa"/>
-          </w:tcPr>
-          <w:p>
-            <w:r>
-              <w:rPr>
-                <w:rFonts w:hint="eastAsia"/>
-              </w:rPr>
-              <w:t xml:space="preserve">2. ID와 패스워드 입력 </w:t>
-            </w:r>
-            <w:r>
-              <w:rPr>
-                <w:rFonts w:hint="eastAsia"/>
-              </w:rPr>
-              <w:t>창을</w:t>
-            </w:r>
-            <w:r>
-              <w:rPr>
-                <w:rFonts w:hint="eastAsia"/>
-              </w:rPr>
-              <w:t xml:space="preserve"> 띄</w:t>
-            </w:r>
-            <w:r>
-              <w:rPr>
-                <w:rFonts w:hint="eastAsia"/>
-              </w:rPr>
-              <w:t>운다.</w:t>
+              <w:t>1. None.</w:t>
+            </w:r>
+          </w:p>
+        </w:tc>
+        <w:tc>
+          <w:tcPr>
+            <w:tcW w:w="4508" w:type="dxa"/>
+          </w:tcPr>
+          <w:p>
+            <w:r>
+              <w:rPr>
+                <w:rFonts w:hint="eastAsia"/>
+              </w:rPr>
+              <w:t>2. ID와 패스워드 입력 창을 띄운다.</w:t>
             </w:r>
           </w:p>
         </w:tc>
@@ -413,56 +202,20 @@
               <w:rPr>
                 <w:rFonts w:hint="eastAsia"/>
               </w:rPr>
-              <w:t>3. ID와</w:t>
-            </w:r>
-            <w:r>
-              <w:rPr>
-                <w:rFonts w:hint="eastAsia"/>
-              </w:rPr>
-              <w:t xml:space="preserve">, </w:t>
-            </w:r>
-            <w:r>
-              <w:rPr>
-                <w:rFonts w:hint="eastAsia"/>
-              </w:rPr>
-              <w:t xml:space="preserve">패스워드 입력 후 </w:t>
-            </w:r>
-            <w:r>
-              <w:rPr>
-                <w:rFonts w:hint="eastAsia"/>
-              </w:rPr>
-              <w:t>로그인 버튼을</w:t>
-            </w:r>
-            <w:r>
-              <w:rPr>
-                <w:rFonts w:hint="eastAsia"/>
-              </w:rPr>
-              <w:t xml:space="preserve"> 누</w:t>
-            </w:r>
-            <w:r>
-              <w:rPr>
-                <w:rFonts w:hint="eastAsia"/>
-              </w:rPr>
-              <w:t>른다.</w:t>
-            </w:r>
-          </w:p>
-        </w:tc>
-        <w:tc>
-          <w:tcPr>
-            <w:tcW w:w="4508" w:type="dxa"/>
-          </w:tcPr>
-          <w:p>
-            <w:r>
-              <w:rPr>
-                <w:rFonts w:hint="eastAsia"/>
-              </w:rPr>
-              <w:t xml:space="preserve">4. 로그인 된 홈 화면을 </w:t>
-            </w:r>
-            <w:r>
-              <w:rPr>
-                <w:rFonts w:hint="eastAsia"/>
-              </w:rPr>
-              <w:t>보여준다.</w:t>
+              <w:t>3. ID와, 패스워드 입력 후 로그인 버튼을 누른다.</w:t>
+            </w:r>
+          </w:p>
+        </w:tc>
+        <w:tc>
+          <w:tcPr>
+            <w:tcW w:w="4508" w:type="dxa"/>
+          </w:tcPr>
+          <w:p>
+            <w:r>
+              <w:rPr>
+                <w:rFonts w:hint="eastAsia"/>
+              </w:rPr>
+              <w:t>4. 로그인 된 홈 화면을 보여준다.</w:t>
             </w:r>
           </w:p>
         </w:tc>
@@ -555,11 +308,6 @@
             <w:tcW w:w="4508" w:type="dxa"/>
           </w:tcPr>
           <w:p>
-            <w:pPr>
-              <w:rPr>
-                <w:rFonts w:hint="eastAsia"/>
-              </w:rPr>
-            </w:pPr>
             <w:r>
               <w:rPr>
                 <w:rFonts w:hint="eastAsia"/>
@@ -601,13 +349,7 @@
         <w:rPr>
           <w:rFonts w:hint="eastAsia"/>
         </w:rPr>
-        <w:t xml:space="preserve">Use case description: </w:t>
-      </w:r>
-      <w:r>
-        <w:rPr>
-          <w:rFonts w:hint="eastAsia"/>
-        </w:rPr>
-        <w:t>대여중인 자전거 조회</w:t>
+        <w:t>Use case description: 대여중인 자전거 조회</w:t>
       </w:r>
     </w:p>
     <w:tbl>
@@ -707,13 +449,7 @@
         <w:rPr>
           <w:rFonts w:hint="eastAsia"/>
         </w:rPr>
-        <w:t xml:space="preserve">Use case description: </w:t>
-      </w:r>
-      <w:r>
-        <w:rPr>
-          <w:rFonts w:hint="eastAsia"/>
-        </w:rPr>
-        <w:t>자전거 대여</w:t>
+        <w:t>Use case description: 자전거 대여</w:t>
       </w:r>
     </w:p>
     <w:tbl>
@@ -760,6 +496,78 @@
             <w:tcW w:w="4508" w:type="dxa"/>
           </w:tcPr>
           <w:p>
+            <w:r>
+              <w:rPr>
+                <w:rFonts w:hint="eastAsia"/>
+              </w:rPr>
+              <w:t xml:space="preserve">1. </w:t>
+            </w:r>
+            <w:r>
+              <w:rPr>
+                <w:rFonts w:hint="eastAsia"/>
+              </w:rPr>
+              <w:t>자전거 대여 버튼을 클릭한다.</w:t>
+            </w:r>
+          </w:p>
+        </w:tc>
+        <w:tc>
+          <w:tcPr>
+            <w:tcW w:w="4508" w:type="dxa"/>
+          </w:tcPr>
+          <w:p>
+            <w:r>
+              <w:rPr>
+                <w:rFonts w:hint="eastAsia"/>
+              </w:rPr>
+              <w:t xml:space="preserve">2. </w:t>
+            </w:r>
+            <w:r>
+              <w:rPr>
+                <w:rFonts w:hint="eastAsia"/>
+              </w:rPr>
+              <w:t>자전거가 대여되었다는 창을 띄운다.</w:t>
+            </w:r>
+          </w:p>
+        </w:tc>
+      </w:tr>
+    </w:tbl>
+    <w:p/>
+    <w:p>
+      <w:r>
+        <w:rPr>
+          <w:rFonts w:hint="eastAsia"/>
+        </w:rPr>
+        <w:t>Use case description: 자전거</w:t>
+      </w:r>
+      <w:r>
+        <w:rPr>
+          <w:rFonts w:hint="eastAsia"/>
+        </w:rPr>
+        <w:t xml:space="preserve"> </w:t>
+      </w:r>
+      <w:r>
+        <w:rPr>
+          <w:rFonts w:hint="eastAsia"/>
+        </w:rPr>
+        <w:t>등록</w:t>
+      </w:r>
+    </w:p>
+    <w:tbl>
+      <w:tblPr>
+        <w:tblStyle w:val="aa"/>
+        <w:tblW w:w="0" w:type="auto"/>
+        <w:tblLook w:val="04A0" w:firstRow="1" w:lastRow="0" w:firstColumn="1" w:lastColumn="0" w:noHBand="0" w:noVBand="1"/>
+      </w:tblPr>
+      <w:tblGrid>
+        <w:gridCol w:w="4508"/>
+        <w:gridCol w:w="4508"/>
+      </w:tblGrid>
+      <w:tr>
+        <w:tc>
+          <w:tcPr>
+            <w:tcW w:w="4508" w:type="dxa"/>
+          </w:tcPr>
+          <w:p>
             <w:pPr>
               <w:rPr>
                 <w:rFonts w:hint="eastAsia"/>
@@ -769,21 +577,64 @@
               <w:rPr>
                 <w:rFonts w:hint="eastAsia"/>
               </w:rPr>
+              <w:t>Actor Action(관리자)</w:t>
+            </w:r>
+          </w:p>
+        </w:tc>
+        <w:tc>
+          <w:tcPr>
+            <w:tcW w:w="4508" w:type="dxa"/>
+          </w:tcPr>
+          <w:p>
+            <w:pPr>
+              <w:rPr>
+                <w:rFonts w:hint="eastAsia"/>
+              </w:rPr>
+            </w:pPr>
+            <w:r>
+              <w:rPr>
+                <w:rFonts w:hint="eastAsia"/>
+              </w:rPr>
+              <w:t>System Response</w:t>
+            </w:r>
+          </w:p>
+        </w:tc>
+      </w:tr>
+      <w:tr>
+        <w:tc>
+          <w:tcPr>
+            <w:tcW w:w="4508" w:type="dxa"/>
+          </w:tcPr>
+          <w:p>
+            <w:pPr>
+              <w:rPr>
+                <w:rFonts w:hint="eastAsia"/>
+              </w:rPr>
+            </w:pPr>
+            <w:r>
+              <w:rPr>
+                <w:rFonts w:hint="eastAsia"/>
+              </w:rPr>
               <w:t xml:space="preserve">1. </w:t>
             </w:r>
             <w:r>
               <w:rPr>
                 <w:rFonts w:hint="eastAsia"/>
               </w:rPr>
-              <w:t>자전거 대여 버튼을 클릭한다.</w:t>
-            </w:r>
-          </w:p>
-        </w:tc>
-        <w:tc>
-          <w:tcPr>
-            <w:tcW w:w="4508" w:type="dxa"/>
-          </w:tcPr>
-          <w:p>
+              <w:t>None</w:t>
+            </w:r>
+          </w:p>
+        </w:tc>
+        <w:tc>
+          <w:tcPr>
+            <w:tcW w:w="4508" w:type="dxa"/>
+          </w:tcPr>
+          <w:p>
+            <w:pPr>
+              <w:rPr>
+                <w:rFonts w:hint="eastAsia"/>
+              </w:rPr>
+            </w:pPr>
             <w:r>
               <w:rPr>
                 <w:rFonts w:hint="eastAsia"/>
@@ -791,10 +642,113 @@
               <w:t xml:space="preserve">2. </w:t>
             </w:r>
             <w:r>
-              <w:rPr>
-                <w:rFonts w:hint="eastAsia"/>
-              </w:rPr>
-              <w:t>자전거가 대여되었다는 창을 띄운다.</w:t>
+              <w:t xml:space="preserve">자전거 </w:t>
+            </w:r>
+            <w:r>
+              <w:rPr>
+                <w:rFonts w:hint="eastAsia"/>
+              </w:rPr>
+              <w:t>ID</w:t>
+            </w:r>
+            <w:r>
+              <w:t>,</w:t>
+            </w:r>
+            <w:r>
+              <w:rPr>
+                <w:rFonts w:hint="eastAsia"/>
+              </w:rPr>
+              <w:t xml:space="preserve"> </w:t>
+            </w:r>
+            <w:r>
+              <w:t>제품명</w:t>
+            </w:r>
+            <w:r>
+              <w:rPr>
+                <w:rFonts w:hint="eastAsia"/>
+              </w:rPr>
+              <w:t xml:space="preserve"> </w:t>
+            </w:r>
+            <w:proofErr w:type="spellStart"/>
+            <w:r>
+              <w:rPr>
+                <w:rFonts w:hint="eastAsia"/>
+              </w:rPr>
+              <w:t>입력칸</w:t>
+            </w:r>
+            <w:proofErr w:type="spellEnd"/>
+            <w:r>
+              <w:rPr>
+                <w:rFonts w:hint="eastAsia"/>
+              </w:rPr>
+              <w:t xml:space="preserve"> 보여주기</w:t>
+            </w:r>
+          </w:p>
+        </w:tc>
+      </w:tr>
+      <w:tr>
+        <w:tc>
+          <w:tcPr>
+            <w:tcW w:w="4508" w:type="dxa"/>
+          </w:tcPr>
+          <w:p>
+            <w:pPr>
+              <w:rPr>
+                <w:rFonts w:hint="eastAsia"/>
+              </w:rPr>
+            </w:pPr>
+            <w:r>
+              <w:rPr>
+                <w:rFonts w:hint="eastAsia"/>
+              </w:rPr>
+              <w:t xml:space="preserve">3. </w:t>
+            </w:r>
+            <w:r>
+              <w:t xml:space="preserve">자전거 </w:t>
+            </w:r>
+            <w:r>
+              <w:rPr>
+                <w:rFonts w:hint="eastAsia"/>
+              </w:rPr>
+              <w:t>ID</w:t>
+            </w:r>
+            <w:r>
+              <w:t>, 제품명</w:t>
+            </w:r>
+            <w:r>
+              <w:rPr>
+                <w:rFonts w:hint="eastAsia"/>
+              </w:rPr>
+              <w:t xml:space="preserve"> 입력 후</w:t>
+            </w:r>
+            <w:r>
+              <w:rPr>
+                <w:rFonts w:hint="eastAsia"/>
+              </w:rPr>
+              <w:t xml:space="preserve"> 제출하기</w:t>
+            </w:r>
+          </w:p>
+        </w:tc>
+        <w:tc>
+          <w:tcPr>
+            <w:tcW w:w="4508" w:type="dxa"/>
+          </w:tcPr>
+          <w:p>
+            <w:pPr>
+              <w:rPr>
+                <w:rFonts w:hint="eastAsia"/>
+              </w:rPr>
+            </w:pPr>
+            <w:r>
+              <w:rPr>
+                <w:rFonts w:hint="eastAsia"/>
+              </w:rPr>
+              <w:t>4. 자전거 등록 성공 화면 띄</w:t>
+            </w:r>
+            <w:r>
+              <w:rPr>
+                <w:rFonts w:hint="eastAsia"/>
+              </w:rPr>
+              <w:t>운다.</w:t>
             </w:r>
           </w:p>
         </w:tc>

</xml_diff>

<commit_message>
Fix: requirement description, communication diagram 수정정
</commit_message>
<xml_diff>
--- a/수정된 use case descriptions.docx
+++ b/수정된 use case descriptions.docx
@@ -223,11 +223,22 @@
     </w:tbl>
     <w:p/>
     <w:p>
+      <w:pPr>
+        <w:rPr>
+          <w:rFonts w:hint="eastAsia"/>
+        </w:rPr>
+      </w:pPr>
       <w:r>
         <w:rPr>
           <w:rFonts w:hint="eastAsia"/>
         </w:rPr>
-        <w:t>Use case description: 로그아웃</w:t>
+        <w:t xml:space="preserve">Use case description: </w:t>
+      </w:r>
+      <w:r>
+        <w:rPr>
+          <w:rFonts w:hint="eastAsia"/>
+        </w:rPr>
+        <w:t>로그아웃</w:t>
       </w:r>
     </w:p>
     <w:tbl>
@@ -250,7 +261,7 @@
               <w:rPr>
                 <w:rFonts w:hint="eastAsia"/>
               </w:rPr>
-              <w:t>Actor Action(계정 사용자)</w:t>
+              <w:t>Actor action(회원)</w:t>
             </w:r>
           </w:p>
         </w:tc>
@@ -274,70 +285,46 @@
             <w:tcW w:w="4508" w:type="dxa"/>
           </w:tcPr>
           <w:p>
-            <w:r>
-              <w:rPr>
-                <w:rFonts w:hint="eastAsia"/>
-              </w:rPr>
-              <w:t>1. 로그아웃 메뉴를 선택하기</w:t>
-            </w:r>
-          </w:p>
-        </w:tc>
-        <w:tc>
-          <w:tcPr>
-            <w:tcW w:w="4508" w:type="dxa"/>
-          </w:tcPr>
-          <w:p>
-            <w:r>
-              <w:rPr>
-                <w:rFonts w:hint="eastAsia"/>
-              </w:rPr>
-              <w:t>2. 로그아웃 메뉴를 띄</w:t>
-            </w:r>
-            <w:r>
-              <w:rPr>
-                <w:rFonts w:hint="eastAsia"/>
-              </w:rPr>
-              <w:t>운다.</w:t>
-            </w:r>
-          </w:p>
-        </w:tc>
-      </w:tr>
-      <w:tr>
-        <w:tc>
-          <w:tcPr>
-            <w:tcW w:w="4508" w:type="dxa"/>
-          </w:tcPr>
-          <w:p>
-            <w:r>
-              <w:rPr>
-                <w:rFonts w:hint="eastAsia"/>
-              </w:rPr>
-              <w:t>3. 로그아웃 버튼</w:t>
-            </w:r>
-            <w:r>
-              <w:rPr>
-                <w:rFonts w:hint="eastAsia"/>
-              </w:rPr>
-              <w:t>을 누른다.</w:t>
-            </w:r>
-          </w:p>
-        </w:tc>
-        <w:tc>
-          <w:tcPr>
-            <w:tcW w:w="4508" w:type="dxa"/>
-          </w:tcPr>
-          <w:p>
-            <w:r>
-              <w:rPr>
-                <w:rFonts w:hint="eastAsia"/>
-              </w:rPr>
-              <w:t>4. 시스템 접속</w:t>
-            </w:r>
-            <w:r>
-              <w:rPr>
-                <w:rFonts w:hint="eastAsia"/>
-              </w:rPr>
-              <w:t>을 종료한다.</w:t>
+            <w:pPr>
+              <w:rPr>
+                <w:rFonts w:hint="eastAsia"/>
+              </w:rPr>
+            </w:pPr>
+            <w:r>
+              <w:rPr>
+                <w:rFonts w:hint="eastAsia"/>
+              </w:rPr>
+              <w:t xml:space="preserve">1. </w:t>
+            </w:r>
+            <w:r>
+              <w:rPr>
+                <w:rFonts w:hint="eastAsia"/>
+              </w:rPr>
+              <w:t>None</w:t>
+            </w:r>
+          </w:p>
+        </w:tc>
+        <w:tc>
+          <w:tcPr>
+            <w:tcW w:w="4508" w:type="dxa"/>
+          </w:tcPr>
+          <w:p>
+            <w:pPr>
+              <w:rPr>
+                <w:rFonts w:hint="eastAsia"/>
+              </w:rPr>
+            </w:pPr>
+            <w:r>
+              <w:rPr>
+                <w:rFonts w:hint="eastAsia"/>
+              </w:rPr>
+              <w:t xml:space="preserve">2. </w:t>
+            </w:r>
+            <w:r>
+              <w:rPr>
+                <w:rFonts w:hint="eastAsia"/>
+              </w:rPr>
+              <w:t>시스템을 종료하며 회원의 ID를 출력함.</w:t>
             </w:r>
           </w:p>
         </w:tc>
@@ -445,11 +432,22 @@
     </w:tbl>
     <w:p/>
     <w:p>
+      <w:pPr>
+        <w:rPr>
+          <w:rFonts w:hint="eastAsia"/>
+        </w:rPr>
+      </w:pPr>
       <w:r>
         <w:rPr>
           <w:rFonts w:hint="eastAsia"/>
         </w:rPr>
-        <w:t>Use case description: 자전거 대여</w:t>
+        <w:t xml:space="preserve">Use case description: </w:t>
+      </w:r>
+      <w:r>
+        <w:rPr>
+          <w:rFonts w:hint="eastAsia"/>
+        </w:rPr>
+        <w:t>자전거 대여</w:t>
       </w:r>
     </w:p>
     <w:tbl>
@@ -472,7 +470,7 @@
               <w:rPr>
                 <w:rFonts w:hint="eastAsia"/>
               </w:rPr>
-              <w:t>Actor action(회원)</w:t>
+              <w:t>Actor Action(계정 사용자)</w:t>
             </w:r>
           </w:p>
         </w:tc>
@@ -496,6 +494,11 @@
             <w:tcW w:w="4508" w:type="dxa"/>
           </w:tcPr>
           <w:p>
+            <w:pPr>
+              <w:rPr>
+                <w:rFonts w:hint="eastAsia"/>
+              </w:rPr>
+            </w:pPr>
             <w:r>
               <w:rPr>
                 <w:rFonts w:hint="eastAsia"/>
@@ -506,15 +509,20 @@
               <w:rPr>
                 <w:rFonts w:hint="eastAsia"/>
               </w:rPr>
-              <w:t>자전거 대여 버튼을 클릭한다.</w:t>
-            </w:r>
-          </w:p>
-        </w:tc>
-        <w:tc>
-          <w:tcPr>
-            <w:tcW w:w="4508" w:type="dxa"/>
-          </w:tcPr>
-          <w:p>
+              <w:t>None</w:t>
+            </w:r>
+          </w:p>
+        </w:tc>
+        <w:tc>
+          <w:tcPr>
+            <w:tcW w:w="4508" w:type="dxa"/>
+          </w:tcPr>
+          <w:p>
+            <w:pPr>
+              <w:rPr>
+                <w:rFonts w:hint="eastAsia"/>
+              </w:rPr>
+            </w:pPr>
             <w:r>
               <w:rPr>
                 <w:rFonts w:hint="eastAsia"/>
@@ -525,7 +533,52 @@
               <w:rPr>
                 <w:rFonts w:hint="eastAsia"/>
               </w:rPr>
-              <w:t>자전거가 대여되었다는 창을 띄운다.</w:t>
+              <w:t>대여할 자전거의 ID 입력화면을 보여줌.</w:t>
+            </w:r>
+          </w:p>
+        </w:tc>
+      </w:tr>
+      <w:tr>
+        <w:tc>
+          <w:tcPr>
+            <w:tcW w:w="4508" w:type="dxa"/>
+          </w:tcPr>
+          <w:p>
+            <w:pPr>
+              <w:rPr>
+                <w:rFonts w:hint="eastAsia"/>
+              </w:rPr>
+            </w:pPr>
+            <w:r>
+              <w:rPr>
+                <w:rFonts w:hint="eastAsia"/>
+              </w:rPr>
+              <w:t xml:space="preserve">3. </w:t>
+            </w:r>
+            <w:r>
+              <w:rPr>
+                <w:rFonts w:hint="eastAsia"/>
+              </w:rPr>
+              <w:t>자전거 ID를 입력하고 제출한다.</w:t>
+            </w:r>
+          </w:p>
+        </w:tc>
+        <w:tc>
+          <w:tcPr>
+            <w:tcW w:w="4508" w:type="dxa"/>
+          </w:tcPr>
+          <w:p>
+            <w:r>
+              <w:rPr>
+                <w:rFonts w:hint="eastAsia"/>
+              </w:rPr>
+              <w:t xml:space="preserve">4. </w:t>
+            </w:r>
+            <w:r>
+              <w:rPr>
+                <w:rFonts w:hint="eastAsia"/>
+              </w:rPr>
+              <w:t>자전거가 대여됐다는 화면 띄운다.</w:t>
             </w:r>
           </w:p>
         </w:tc>
@@ -537,19 +590,7 @@
         <w:rPr>
           <w:rFonts w:hint="eastAsia"/>
         </w:rPr>
-        <w:t>Use case description: 자전거</w:t>
-      </w:r>
-      <w:r>
-        <w:rPr>
-          <w:rFonts w:hint="eastAsia"/>
-        </w:rPr>
-        <w:t xml:space="preserve"> </w:t>
-      </w:r>
-      <w:r>
-        <w:rPr>
-          <w:rFonts w:hint="eastAsia"/>
-        </w:rPr>
-        <w:t>등록</w:t>
+        <w:t>Use case description: 자전거 등록</w:t>
       </w:r>
     </w:p>
     <w:tbl>
@@ -568,11 +609,6 @@
             <w:tcW w:w="4508" w:type="dxa"/>
           </w:tcPr>
           <w:p>
-            <w:pPr>
-              <w:rPr>
-                <w:rFonts w:hint="eastAsia"/>
-              </w:rPr>
-            </w:pPr>
             <w:r>
               <w:rPr>
                 <w:rFonts w:hint="eastAsia"/>
@@ -586,11 +622,6 @@
             <w:tcW w:w="4508" w:type="dxa"/>
           </w:tcPr>
           <w:p>
-            <w:pPr>
-              <w:rPr>
-                <w:rFonts w:hint="eastAsia"/>
-              </w:rPr>
-            </w:pPr>
             <w:r>
               <w:rPr>
                 <w:rFonts w:hint="eastAsia"/>
@@ -606,35 +637,19 @@
             <w:tcW w:w="4508" w:type="dxa"/>
           </w:tcPr>
           <w:p>
-            <w:pPr>
-              <w:rPr>
-                <w:rFonts w:hint="eastAsia"/>
-              </w:rPr>
-            </w:pPr>
-            <w:r>
-              <w:rPr>
-                <w:rFonts w:hint="eastAsia"/>
-              </w:rPr>
-              <w:t xml:space="preserve">1. </w:t>
-            </w:r>
-            <w:r>
-              <w:rPr>
-                <w:rFonts w:hint="eastAsia"/>
-              </w:rPr>
-              <w:t>None</w:t>
-            </w:r>
-          </w:p>
-        </w:tc>
-        <w:tc>
-          <w:tcPr>
-            <w:tcW w:w="4508" w:type="dxa"/>
-          </w:tcPr>
-          <w:p>
-            <w:pPr>
-              <w:rPr>
-                <w:rFonts w:hint="eastAsia"/>
-              </w:rPr>
-            </w:pPr>
+            <w:r>
+              <w:rPr>
+                <w:rFonts w:hint="eastAsia"/>
+              </w:rPr>
+              <w:t>1. None</w:t>
+            </w:r>
+          </w:p>
+        </w:tc>
+        <w:tc>
+          <w:tcPr>
+            <w:tcW w:w="4508" w:type="dxa"/>
+          </w:tcPr>
+          <w:p>
             <w:r>
               <w:rPr>
                 <w:rFonts w:hint="eastAsia"/>
@@ -691,11 +706,6 @@
             <w:tcW w:w="4508" w:type="dxa"/>
           </w:tcPr>
           <w:p>
-            <w:pPr>
-              <w:rPr>
-                <w:rFonts w:hint="eastAsia"/>
-              </w:rPr>
-            </w:pPr>
             <w:r>
               <w:rPr>
                 <w:rFonts w:hint="eastAsia"/>
@@ -718,49 +728,26 @@
               <w:rPr>
                 <w:rFonts w:hint="eastAsia"/>
               </w:rPr>
-              <w:t xml:space="preserve"> 입력 후</w:t>
-            </w:r>
-            <w:r>
-              <w:rPr>
-                <w:rFonts w:hint="eastAsia"/>
-              </w:rPr>
-              <w:t xml:space="preserve"> 제출하기</w:t>
-            </w:r>
-          </w:p>
-        </w:tc>
-        <w:tc>
-          <w:tcPr>
-            <w:tcW w:w="4508" w:type="dxa"/>
-          </w:tcPr>
-          <w:p>
-            <w:pPr>
-              <w:rPr>
-                <w:rFonts w:hint="eastAsia"/>
-              </w:rPr>
-            </w:pPr>
-            <w:r>
-              <w:rPr>
-                <w:rFonts w:hint="eastAsia"/>
-              </w:rPr>
-              <w:t>4. 자전거 등록 성공 화면 띄</w:t>
-            </w:r>
-            <w:r>
-              <w:rPr>
-                <w:rFonts w:hint="eastAsia"/>
-              </w:rPr>
-              <w:t>운다.</w:t>
+              <w:t xml:space="preserve"> 입력 후 제출하기</w:t>
+            </w:r>
+          </w:p>
+        </w:tc>
+        <w:tc>
+          <w:tcPr>
+            <w:tcW w:w="4508" w:type="dxa"/>
+          </w:tcPr>
+          <w:p>
+            <w:r>
+              <w:rPr>
+                <w:rFonts w:hint="eastAsia"/>
+              </w:rPr>
+              <w:t>4. 자전거 등록 성공 화면 띄운다.</w:t>
             </w:r>
           </w:p>
         </w:tc>
       </w:tr>
     </w:tbl>
-    <w:p>
-      <w:pPr>
-        <w:rPr>
-          <w:rFonts w:hint="eastAsia"/>
-        </w:rPr>
-      </w:pPr>
-    </w:p>
+    <w:p/>
     <w:sectPr>
       <w:pgSz w:w="11906" w:h="16838"/>
       <w:pgMar w:top="1440" w:right="1440" w:bottom="1440" w:left="1440" w:header="851" w:footer="992" w:gutter="0"/>

</xml_diff>